<commit_message>
Rigged default humanoid model
</commit_message>
<xml_diff>
--- a/MAG production/MAG 2/Shot list.docx
+++ b/MAG production/MAG 2/Shot list.docx
@@ -5,11 +5,17 @@
     <w:p>
       <w:pPr>
         <w:jc w:val="center"/>
+        <w:rPr>
+          <w:sz w:val="32"/>
+          <w:szCs w:val="32"/>
+        </w:rPr>
       </w:pPr>
       <w:r>
         <w:rPr>
           <w:b/>
           <w:bCs/>
+          <w:sz w:val="32"/>
+          <w:szCs w:val="32"/>
         </w:rPr>
         <w:t xml:space="preserve">MAG </w:t>
       </w:r>
@@ -17,6 +23,8 @@
         <w:rPr>
           <w:b/>
           <w:bCs/>
+          <w:sz w:val="32"/>
+          <w:szCs w:val="32"/>
         </w:rPr>
         <w:t>2</w:t>
       </w:r>
@@ -24,8 +32,16 @@
     <w:p>
       <w:pPr>
         <w:jc w:val="center"/>
+        <w:rPr>
+          <w:sz w:val="32"/>
+          <w:szCs w:val="32"/>
+        </w:rPr>
       </w:pPr>
       <w:r>
+        <w:rPr>
+          <w:sz w:val="32"/>
+          <w:szCs w:val="32"/>
+        </w:rPr>
         <w:t>Contributors: Grace Fowler</w:t>
       </w:r>
     </w:p>
@@ -36,9 +52,17 @@
           <w:ilvl w:val="0"/>
           <w:numId w:val="1"/>
         </w:numPr>
+        <w:rPr>
+          <w:sz w:val="32"/>
+          <w:szCs w:val="32"/>
+        </w:rPr>
       </w:pPr>
       <w:r>
-        <w:t>Part 1</w:t>
+        <w:rPr>
+          <w:sz w:val="32"/>
+          <w:szCs w:val="32"/>
+        </w:rPr>
+        <w:t>Scenes</w:t>
       </w:r>
     </w:p>
     <w:p>
@@ -48,9 +72,17 @@
           <w:ilvl w:val="0"/>
           <w:numId w:val="1"/>
         </w:numPr>
+        <w:rPr>
+          <w:sz w:val="32"/>
+          <w:szCs w:val="32"/>
+        </w:rPr>
       </w:pPr>
       <w:r>
-        <w:t>Part 2</w:t>
+        <w:rPr>
+          <w:sz w:val="32"/>
+          <w:szCs w:val="32"/>
+        </w:rPr>
+        <w:t>Objects needed</w:t>
       </w:r>
     </w:p>
     <w:p>
@@ -60,9 +92,17 @@
           <w:ilvl w:val="0"/>
           <w:numId w:val="1"/>
         </w:numPr>
+        <w:rPr>
+          <w:sz w:val="32"/>
+          <w:szCs w:val="32"/>
+        </w:rPr>
       </w:pPr>
       <w:r>
-        <w:t>Part 3</w:t>
+        <w:rPr>
+          <w:sz w:val="32"/>
+          <w:szCs w:val="32"/>
+        </w:rPr>
+        <w:t>Characters needed</w:t>
       </w:r>
     </w:p>
     <w:sectPr>

</xml_diff>